<commit_message>
added lab7 and lab8
</commit_message>
<xml_diff>
--- a/lab5/БД_Тимків_Андрій_лр№5.docx
+++ b/lab5/БД_Тимків_Андрій_лр№5.docx
@@ -1119,7 +1119,7 @@
           <wp:anchor behindDoc="0" distT="0" distB="0" distL="0" distR="0" simplePos="0" locked="0" layoutInCell="1" allowOverlap="1" relativeHeight="2">
             <wp:simplePos x="0" y="0"/>
             <wp:positionH relativeFrom="column">
-              <wp:posOffset>607695</wp:posOffset>
+              <wp:posOffset>-6985</wp:posOffset>
             </wp:positionH>
             <wp:positionV relativeFrom="paragraph">
               <wp:posOffset>71120</wp:posOffset>
@@ -1433,10 +1433,10 @@
           <wp:anchor behindDoc="0" distT="0" distB="0" distL="0" distR="0" simplePos="0" locked="0" layoutInCell="1" allowOverlap="1" relativeHeight="3">
             <wp:simplePos x="0" y="0"/>
             <wp:positionH relativeFrom="column">
-              <wp:posOffset>527050</wp:posOffset>
+              <wp:posOffset>-26670</wp:posOffset>
             </wp:positionH>
             <wp:positionV relativeFrom="paragraph">
-              <wp:posOffset>140335</wp:posOffset>
+              <wp:posOffset>71120</wp:posOffset>
             </wp:positionV>
             <wp:extent cx="3853815" cy="1622425"/>
             <wp:effectExtent l="0" t="0" r="0" b="0"/>
@@ -2595,14 +2595,99 @@
         <w:rPr/>
       </w:pPr>
       <w:r>
+        <w:rPr>
+          <w:rFonts w:ascii="DejaVu Sans Mono" w:hAnsi="DejaVu Sans Mono"/>
+          <w:color w:val="CC7832"/>
+          <w:sz w:val="18"/>
+        </w:rPr>
+        <w:t xml:space="preserve">WHERE </w:t>
+      </w:r>
+      <w:r>
+        <w:rPr>
+          <w:rFonts w:ascii="DejaVu Sans Mono" w:hAnsi="DejaVu Sans Mono"/>
+          <w:color w:val="9876AA"/>
+          <w:sz w:val="18"/>
+        </w:rPr>
+        <w:t xml:space="preserve">userID </w:t>
+      </w:r>
+      <w:r>
+        <w:rPr>
+          <w:rFonts w:ascii="DejaVu Sans Mono" w:hAnsi="DejaVu Sans Mono"/>
+          <w:color w:val="CC7832"/>
+          <w:sz w:val="18"/>
+        </w:rPr>
+        <w:t xml:space="preserve">NOT IN </w:t>
+      </w:r>
+      <w:r>
+        <w:rPr>
+          <w:rFonts w:ascii="DejaVu Sans Mono" w:hAnsi="DejaVu Sans Mono"/>
+          <w:color w:val="A9B7C6"/>
+          <w:sz w:val="18"/>
+        </w:rPr>
+        <w:t>(</w:t>
+      </w:r>
+      <w:r>
+        <w:rPr>
+          <w:rFonts w:ascii="DejaVu Sans Mono" w:hAnsi="DejaVu Sans Mono"/>
+          <w:color w:val="CC7832"/>
+          <w:sz w:val="18"/>
+        </w:rPr>
+        <w:t xml:space="preserve">SELECT </w:t>
+      </w:r>
+      <w:r>
+        <w:rPr>
+          <w:rFonts w:ascii="DejaVu Sans Mono" w:hAnsi="DejaVu Sans Mono"/>
+          <w:color w:val="9876AA"/>
+          <w:sz w:val="18"/>
+        </w:rPr>
+        <w:t xml:space="preserve">userID </w:t>
+      </w:r>
+      <w:r>
+        <w:rPr>
+          <w:rFonts w:ascii="DejaVu Sans Mono" w:hAnsi="DejaVu Sans Mono"/>
+          <w:color w:val="CC7832"/>
+          <w:sz w:val="18"/>
+        </w:rPr>
+        <w:t xml:space="preserve">FROM </w:t>
+      </w:r>
+      <w:r>
+        <w:rPr>
+          <w:rFonts w:ascii="DejaVu Sans Mono" w:hAnsi="DejaVu Sans Mono"/>
+          <w:color w:val="A9B7C6"/>
+          <w:sz w:val="18"/>
+        </w:rPr>
+        <w:t>user1)</w:t>
+      </w:r>
+      <w:r>
+        <w:rPr>
+          <w:rFonts w:ascii="DejaVu Sans Mono" w:hAnsi="DejaVu Sans Mono"/>
+          <w:color w:val="CC7832"/>
+          <w:sz w:val="18"/>
+        </w:rPr>
+        <w:t>;</w:t>
+      </w:r>
+    </w:p>
+    <w:p>
+      <w:pPr>
+        <w:pStyle w:val="ListParagraph"/>
+        <w:spacing w:lineRule="auto" w:line="240" w:before="0" w:after="0"/>
+        <w:contextualSpacing/>
+        <w:rPr>
+          <w:rFonts w:ascii="Times New Roman" w:hAnsi="Times New Roman"/>
+          <w:sz w:val="24"/>
+          <w:lang w:val="ru-RU"/>
+        </w:rPr>
+      </w:pPr>
+      <w:r>
+        <w:rPr/>
         <w:drawing>
           <wp:anchor behindDoc="0" distT="0" distB="0" distL="0" distR="0" simplePos="0" locked="0" layoutInCell="1" allowOverlap="1" relativeHeight="6">
             <wp:simplePos x="0" y="0"/>
             <wp:positionH relativeFrom="column">
-              <wp:posOffset>365125</wp:posOffset>
+              <wp:posOffset>-15875</wp:posOffset>
             </wp:positionH>
             <wp:positionV relativeFrom="paragraph">
-              <wp:posOffset>353060</wp:posOffset>
+              <wp:posOffset>20320</wp:posOffset>
             </wp:positionV>
             <wp:extent cx="3244215" cy="1350010"/>
             <wp:effectExtent l="0" t="0" r="0" b="0"/>
@@ -2642,21 +2727,220 @@
           </wp:anchor>
         </w:drawing>
       </w:r>
+    </w:p>
+    <w:p>
+      <w:pPr>
+        <w:pStyle w:val="ListParagraph"/>
+        <w:spacing w:lineRule="auto" w:line="240" w:before="0" w:after="0"/>
+        <w:contextualSpacing/>
+        <w:rPr>
+          <w:rFonts w:ascii="Times New Roman" w:hAnsi="Times New Roman"/>
+          <w:sz w:val="24"/>
+          <w:lang w:val="ru-RU"/>
+        </w:rPr>
+      </w:pPr>
+      <w:r>
+        <w:rPr/>
+      </w:r>
+    </w:p>
+    <w:p>
+      <w:pPr>
+        <w:pStyle w:val="ListParagraph"/>
+        <w:spacing w:lineRule="auto" w:line="240" w:before="0" w:after="0"/>
+        <w:contextualSpacing/>
+        <w:rPr>
+          <w:rFonts w:ascii="Times New Roman" w:hAnsi="Times New Roman"/>
+          <w:sz w:val="24"/>
+          <w:lang w:val="ru-RU"/>
+        </w:rPr>
+      </w:pPr>
+      <w:r>
+        <w:rPr/>
+      </w:r>
+    </w:p>
+    <w:p>
+      <w:pPr>
+        <w:pStyle w:val="ListParagraph"/>
+        <w:spacing w:lineRule="auto" w:line="240" w:before="0" w:after="0"/>
+        <w:contextualSpacing/>
+        <w:rPr>
+          <w:rFonts w:ascii="Times New Roman" w:hAnsi="Times New Roman"/>
+          <w:sz w:val="24"/>
+          <w:lang w:val="ru-RU"/>
+        </w:rPr>
+      </w:pPr>
+      <w:r>
+        <w:rPr/>
+      </w:r>
+    </w:p>
+    <w:p>
+      <w:pPr>
+        <w:pStyle w:val="ListParagraph"/>
+        <w:spacing w:lineRule="auto" w:line="240" w:before="0" w:after="0"/>
+        <w:contextualSpacing/>
+        <w:rPr>
+          <w:rFonts w:ascii="Times New Roman" w:hAnsi="Times New Roman"/>
+          <w:sz w:val="24"/>
+          <w:lang w:val="ru-RU"/>
+        </w:rPr>
+      </w:pPr>
+      <w:r>
+        <w:rPr/>
+      </w:r>
+    </w:p>
+    <w:p>
+      <w:pPr>
+        <w:pStyle w:val="ListParagraph"/>
+        <w:spacing w:lineRule="auto" w:line="240" w:before="0" w:after="0"/>
+        <w:contextualSpacing/>
+        <w:rPr>
+          <w:rFonts w:ascii="Times New Roman" w:hAnsi="Times New Roman"/>
+          <w:sz w:val="24"/>
+          <w:lang w:val="ru-RU"/>
+        </w:rPr>
+      </w:pPr>
+      <w:r>
+        <w:rPr/>
+      </w:r>
+    </w:p>
+    <w:p>
+      <w:pPr>
+        <w:pStyle w:val="ListParagraph"/>
+        <w:spacing w:lineRule="auto" w:line="240" w:before="0" w:after="0"/>
+        <w:contextualSpacing/>
+        <w:rPr>
+          <w:rFonts w:ascii="Times New Roman" w:hAnsi="Times New Roman"/>
+          <w:sz w:val="24"/>
+          <w:lang w:val="ru-RU"/>
+        </w:rPr>
+      </w:pPr>
+      <w:r>
+        <w:rPr/>
+      </w:r>
+    </w:p>
+    <w:p>
+      <w:pPr>
+        <w:pStyle w:val="ListParagraph"/>
+        <w:spacing w:lineRule="auto" w:line="240" w:before="0" w:after="0"/>
+        <w:contextualSpacing/>
+        <w:rPr>
+          <w:rFonts w:ascii="Times New Roman" w:hAnsi="Times New Roman"/>
+          <w:sz w:val="24"/>
+          <w:lang w:val="ru-RU"/>
+        </w:rPr>
+      </w:pPr>
+      <w:r>
+        <w:rPr/>
+      </w:r>
+    </w:p>
+    <w:p>
+      <w:pPr>
+        <w:pStyle w:val="ListParagraph"/>
+        <w:spacing w:lineRule="auto" w:line="240" w:before="0" w:after="0"/>
+        <w:contextualSpacing/>
+        <w:rPr>
+          <w:rFonts w:ascii="Times New Roman" w:hAnsi="Times New Roman"/>
+          <w:sz w:val="24"/>
+          <w:lang w:val="ru-RU"/>
+        </w:rPr>
+      </w:pPr>
+      <w:r>
+        <w:rPr/>
+      </w:r>
+    </w:p>
+    <w:p>
+      <w:pPr>
+        <w:pStyle w:val="ListParagraph"/>
+        <w:spacing w:lineRule="auto" w:line="240" w:before="0" w:after="0"/>
+        <w:contextualSpacing/>
+        <w:rPr>
+          <w:rFonts w:ascii="Times New Roman" w:hAnsi="Times New Roman"/>
+          <w:sz w:val="24"/>
+          <w:lang w:val="ru-RU"/>
+        </w:rPr>
+      </w:pPr>
+      <w:r>
+        <w:rPr/>
+      </w:r>
+    </w:p>
+    <w:p>
+      <w:pPr>
+        <w:pStyle w:val="ListParagraph"/>
+        <w:spacing w:lineRule="auto" w:line="240" w:before="0" w:after="0"/>
+        <w:contextualSpacing/>
+        <w:rPr/>
+      </w:pPr>
+      <w:r>
+        <w:rPr>
+          <w:rFonts w:ascii="Times New Roman" w:hAnsi="Times New Roman"/>
+          <w:sz w:val="24"/>
+          <w:lang w:val="ru-RU"/>
+        </w:rPr>
+        <w:t>4. Запит на виконання декартового добутку двох таблиць:</w:t>
+      </w:r>
+    </w:p>
+    <w:p>
+      <w:pPr>
+        <w:pStyle w:val="ListParagraph"/>
+        <w:spacing w:lineRule="auto" w:line="240" w:before="0" w:after="0"/>
+        <w:contextualSpacing/>
+        <w:rPr>
+          <w:rFonts w:ascii="Times New Roman" w:hAnsi="Times New Roman"/>
+          <w:sz w:val="24"/>
+          <w:lang w:val="ru-RU"/>
+        </w:rPr>
+      </w:pPr>
+      <w:r>
+        <w:rPr/>
+      </w:r>
+    </w:p>
+    <w:p>
+      <w:pPr>
+        <w:pStyle w:val="PreformattedText"/>
+        <w:spacing w:lineRule="auto" w:line="240" w:before="0" w:after="0"/>
+        <w:contextualSpacing/>
+        <w:rPr>
+          <w:rFonts w:ascii="DejaVu Sans Mono" w:hAnsi="DejaVu Sans Mono"/>
+          <w:color w:val="808080"/>
+          <w:sz w:val="18"/>
+        </w:rPr>
+      </w:pPr>
+      <w:r>
+        <w:rPr>
+          <w:rFonts w:ascii="Times New Roman" w:hAnsi="Times New Roman"/>
+          <w:color w:val="808080"/>
+          <w:sz w:val="24"/>
+          <w:lang w:val="ru-RU"/>
+        </w:rPr>
+        <w:t>#Декартовий добуток</w:t>
+      </w:r>
+    </w:p>
+    <w:p>
+      <w:pPr>
+        <w:pStyle w:val="PreformattedText"/>
+        <w:shd w:fill="2B2B2B" w:val="clear"/>
+        <w:spacing w:before="0" w:after="283"/>
+        <w:rPr>
+          <w:rFonts w:ascii="DejaVu Sans Mono" w:hAnsi="DejaVu Sans Mono"/>
+          <w:color w:val="A9B7C6"/>
+          <w:sz w:val="18"/>
+        </w:rPr>
+      </w:pPr>
       <w:r>
         <w:rPr>
           <w:rFonts w:ascii="DejaVu Sans Mono" w:hAnsi="DejaVu Sans Mono"/>
           <w:color w:val="CC7832"/>
           <w:sz w:val="18"/>
         </w:rPr>
-        <w:t xml:space="preserve">WHERE </w:t>
-      </w:r>
-      <w:r>
-        <w:rPr>
-          <w:rFonts w:ascii="DejaVu Sans Mono" w:hAnsi="DejaVu Sans Mono"/>
-          <w:color w:val="9876AA"/>
-          <w:sz w:val="18"/>
-        </w:rPr>
-        <w:t xml:space="preserve">userID </w:t>
+        <w:t xml:space="preserve">SELECT </w:t>
+      </w:r>
+      <w:r>
+        <w:rPr>
+          <w:rFonts w:ascii="DejaVu Sans Mono" w:hAnsi="DejaVu Sans Mono"/>
+          <w:color w:val="FFC66D"/>
+          <w:sz w:val="18"/>
+        </w:rPr>
+        <w:t xml:space="preserve">* </w:t>
       </w:r>
       <w:r>
         <w:rPr>
@@ -2664,7 +2948,7 @@
           <w:color w:val="CC7832"/>
           <w:sz w:val="18"/>
         </w:rPr>
-        <w:t xml:space="preserve">NOT IN </w:t>
+        <w:t xml:space="preserve">FROM </w:t>
       </w:r>
       <w:r>
         <w:rPr>
@@ -2672,7 +2956,7 @@
           <w:color w:val="A9B7C6"/>
           <w:sz w:val="18"/>
         </w:rPr>
-        <w:t>(</w:t>
+        <w:t>user1</w:t>
       </w:r>
       <w:r>
         <w:rPr>
@@ -2680,15 +2964,15 @@
           <w:color w:val="CC7832"/>
           <w:sz w:val="18"/>
         </w:rPr>
-        <w:t xml:space="preserve">SELECT </w:t>
-      </w:r>
-      <w:r>
-        <w:rPr>
-          <w:rFonts w:ascii="DejaVu Sans Mono" w:hAnsi="DejaVu Sans Mono"/>
-          <w:color w:val="9876AA"/>
-          <w:sz w:val="18"/>
-        </w:rPr>
-        <w:t xml:space="preserve">userID </w:t>
+        <w:t xml:space="preserve">, </w:t>
+      </w:r>
+      <w:r>
+        <w:rPr>
+          <w:rFonts w:ascii="DejaVu Sans Mono" w:hAnsi="DejaVu Sans Mono"/>
+          <w:color w:val="A9B7C6"/>
+          <w:sz w:val="18"/>
+        </w:rPr>
+        <w:t>user2</w:t>
       </w:r>
       <w:r>
         <w:rPr>
@@ -2696,22 +2980,6 @@
           <w:color w:val="CC7832"/>
           <w:sz w:val="18"/>
         </w:rPr>
-        <w:t xml:space="preserve">FROM </w:t>
-      </w:r>
-      <w:r>
-        <w:rPr>
-          <w:rFonts w:ascii="DejaVu Sans Mono" w:hAnsi="DejaVu Sans Mono"/>
-          <w:color w:val="A9B7C6"/>
-          <w:sz w:val="18"/>
-        </w:rPr>
-        <w:t>user1)</w:t>
-      </w:r>
-      <w:r>
-        <w:rPr>
-          <w:rFonts w:ascii="DejaVu Sans Mono" w:hAnsi="DejaVu Sans Mono"/>
-          <w:color w:val="CC7832"/>
-          <w:sz w:val="18"/>
-        </w:rPr>
         <w:t>;</w:t>
       </w:r>
     </w:p>
@@ -2720,202 +2988,17 @@
         <w:pStyle w:val="ListParagraph"/>
         <w:spacing w:lineRule="auto" w:line="240" w:before="0" w:after="0"/>
         <w:contextualSpacing/>
-        <w:rPr>
-          <w:rFonts w:ascii="Times New Roman" w:hAnsi="Times New Roman"/>
-          <w:sz w:val="24"/>
-          <w:lang w:val="ru-RU"/>
-        </w:rPr>
-      </w:pPr>
-      <w:r>
-        <w:rPr/>
-      </w:r>
-    </w:p>
-    <w:p>
-      <w:pPr>
-        <w:pStyle w:val="ListParagraph"/>
-        <w:spacing w:lineRule="auto" w:line="240" w:before="0" w:after="0"/>
-        <w:contextualSpacing/>
-        <w:rPr>
-          <w:rFonts w:ascii="Times New Roman" w:hAnsi="Times New Roman"/>
-          <w:sz w:val="24"/>
-          <w:lang w:val="ru-RU"/>
-        </w:rPr>
-      </w:pPr>
-      <w:r>
-        <w:rPr/>
-      </w:r>
-    </w:p>
-    <w:p>
-      <w:pPr>
-        <w:pStyle w:val="ListParagraph"/>
-        <w:spacing w:lineRule="auto" w:line="240" w:before="0" w:after="0"/>
-        <w:contextualSpacing/>
-        <w:rPr>
-          <w:rFonts w:ascii="Times New Roman" w:hAnsi="Times New Roman"/>
-          <w:sz w:val="24"/>
-          <w:lang w:val="ru-RU"/>
-        </w:rPr>
-      </w:pPr>
-      <w:r>
-        <w:rPr/>
-      </w:r>
-    </w:p>
-    <w:p>
-      <w:pPr>
-        <w:pStyle w:val="ListParagraph"/>
-        <w:spacing w:lineRule="auto" w:line="240" w:before="0" w:after="0"/>
-        <w:contextualSpacing/>
-        <w:rPr>
-          <w:rFonts w:ascii="Times New Roman" w:hAnsi="Times New Roman"/>
-          <w:sz w:val="24"/>
-          <w:lang w:val="ru-RU"/>
-        </w:rPr>
-      </w:pPr>
-      <w:r>
-        <w:rPr/>
-      </w:r>
-    </w:p>
-    <w:p>
-      <w:pPr>
-        <w:pStyle w:val="ListParagraph"/>
-        <w:spacing w:lineRule="auto" w:line="240" w:before="0" w:after="0"/>
-        <w:contextualSpacing/>
-        <w:rPr>
-          <w:rFonts w:ascii="Times New Roman" w:hAnsi="Times New Roman"/>
-          <w:sz w:val="24"/>
-          <w:lang w:val="ru-RU"/>
-        </w:rPr>
-      </w:pPr>
-      <w:r>
-        <w:rPr/>
-      </w:r>
-    </w:p>
-    <w:p>
-      <w:pPr>
-        <w:pStyle w:val="ListParagraph"/>
-        <w:spacing w:lineRule="auto" w:line="240" w:before="0" w:after="0"/>
-        <w:contextualSpacing/>
-        <w:rPr>
-          <w:rFonts w:ascii="Times New Roman" w:hAnsi="Times New Roman"/>
-          <w:sz w:val="24"/>
-          <w:lang w:val="ru-RU"/>
-        </w:rPr>
-      </w:pPr>
-      <w:r>
-        <w:rPr/>
-      </w:r>
-    </w:p>
-    <w:p>
-      <w:pPr>
-        <w:pStyle w:val="ListParagraph"/>
-        <w:spacing w:lineRule="auto" w:line="240" w:before="0" w:after="0"/>
-        <w:contextualSpacing/>
-        <w:rPr>
-          <w:rFonts w:ascii="Times New Roman" w:hAnsi="Times New Roman"/>
-          <w:sz w:val="24"/>
-          <w:lang w:val="ru-RU"/>
-        </w:rPr>
-      </w:pPr>
-      <w:r>
-        <w:rPr/>
-      </w:r>
-    </w:p>
-    <w:p>
-      <w:pPr>
-        <w:pStyle w:val="ListParagraph"/>
-        <w:spacing w:lineRule="auto" w:line="240" w:before="0" w:after="0"/>
-        <w:contextualSpacing/>
-        <w:rPr>
-          <w:rFonts w:ascii="Times New Roman" w:hAnsi="Times New Roman"/>
-          <w:sz w:val="24"/>
-          <w:lang w:val="ru-RU"/>
-        </w:rPr>
-      </w:pPr>
-      <w:r>
-        <w:rPr/>
-      </w:r>
-    </w:p>
-    <w:p>
-      <w:pPr>
-        <w:pStyle w:val="ListParagraph"/>
-        <w:spacing w:lineRule="auto" w:line="240" w:before="0" w:after="0"/>
-        <w:contextualSpacing/>
-        <w:rPr>
-          <w:rFonts w:ascii="Times New Roman" w:hAnsi="Times New Roman"/>
-          <w:sz w:val="24"/>
-          <w:lang w:val="ru-RU"/>
-        </w:rPr>
-      </w:pPr>
-      <w:r>
-        <w:rPr/>
-      </w:r>
-    </w:p>
-    <w:p>
-      <w:pPr>
-        <w:pStyle w:val="ListParagraph"/>
-        <w:spacing w:lineRule="auto" w:line="240" w:before="0" w:after="0"/>
-        <w:contextualSpacing/>
-        <w:rPr>
-          <w:rFonts w:ascii="Times New Roman" w:hAnsi="Times New Roman"/>
-          <w:sz w:val="24"/>
-          <w:lang w:val="ru-RU"/>
-        </w:rPr>
-      </w:pPr>
-      <w:r>
-        <w:rPr/>
-      </w:r>
-    </w:p>
-    <w:p>
-      <w:pPr>
-        <w:pStyle w:val="ListParagraph"/>
-        <w:spacing w:lineRule="auto" w:line="240" w:before="0" w:after="0"/>
-        <w:contextualSpacing/>
-        <w:rPr/>
-      </w:pPr>
-      <w:r>
-        <w:rPr>
-          <w:rFonts w:ascii="Times New Roman" w:hAnsi="Times New Roman"/>
-          <w:sz w:val="24"/>
-          <w:lang w:val="ru-RU"/>
-        </w:rPr>
-        <w:t>4. Запит на виконання декартового добутку двох таблиць:</w:t>
-      </w:r>
-    </w:p>
-    <w:p>
-      <w:pPr>
-        <w:pStyle w:val="ListParagraph"/>
-        <w:spacing w:lineRule="auto" w:line="240" w:before="0" w:after="0"/>
-        <w:contextualSpacing/>
-        <w:rPr>
-          <w:rFonts w:ascii="Times New Roman" w:hAnsi="Times New Roman"/>
-          <w:sz w:val="24"/>
-          <w:lang w:val="ru-RU"/>
-        </w:rPr>
-      </w:pPr>
-      <w:r>
-        <w:rPr/>
-      </w:r>
-    </w:p>
-    <w:p>
-      <w:pPr>
-        <w:pStyle w:val="PreformattedText"/>
-        <w:spacing w:lineRule="auto" w:line="240" w:before="0" w:after="0"/>
-        <w:contextualSpacing/>
-        <w:rPr>
-          <w:rFonts w:ascii="DejaVu Sans Mono" w:hAnsi="DejaVu Sans Mono"/>
-          <w:color w:val="808080"/>
-          <w:sz w:val="18"/>
-        </w:rPr>
+        <w:rPr/>
       </w:pPr>
       <w:r>
         <w:drawing>
           <wp:anchor behindDoc="0" distT="0" distB="0" distL="0" distR="0" simplePos="0" locked="0" layoutInCell="1" allowOverlap="1" relativeHeight="7">
             <wp:simplePos x="0" y="0"/>
             <wp:positionH relativeFrom="column">
-              <wp:posOffset>-598805</wp:posOffset>
+              <wp:posOffset>15875</wp:posOffset>
             </wp:positionH>
             <wp:positionV relativeFrom="paragraph">
-              <wp:posOffset>527050</wp:posOffset>
+              <wp:posOffset>-41275</wp:posOffset>
             </wp:positionV>
             <wp:extent cx="6633845" cy="1057275"/>
             <wp:effectExtent l="0" t="0" r="0" b="0"/>
@@ -2955,91 +3038,6 @@
           </wp:anchor>
         </w:drawing>
       </w:r>
-      <w:r>
-        <w:rPr>
-          <w:rFonts w:ascii="Times New Roman" w:hAnsi="Times New Roman"/>
-          <w:color w:val="808080"/>
-          <w:sz w:val="24"/>
-          <w:lang w:val="ru-RU"/>
-        </w:rPr>
-        <w:t>#Декартовий добуток</w:t>
-      </w:r>
-    </w:p>
-    <w:p>
-      <w:pPr>
-        <w:pStyle w:val="PreformattedText"/>
-        <w:shd w:fill="2B2B2B" w:val="clear"/>
-        <w:spacing w:before="0" w:after="283"/>
-        <w:rPr>
-          <w:rFonts w:ascii="DejaVu Sans Mono" w:hAnsi="DejaVu Sans Mono"/>
-          <w:color w:val="A9B7C6"/>
-          <w:sz w:val="18"/>
-        </w:rPr>
-      </w:pPr>
-      <w:r>
-        <w:rPr>
-          <w:rFonts w:ascii="DejaVu Sans Mono" w:hAnsi="DejaVu Sans Mono"/>
-          <w:color w:val="CC7832"/>
-          <w:sz w:val="18"/>
-        </w:rPr>
-        <w:t xml:space="preserve">SELECT </w:t>
-      </w:r>
-      <w:r>
-        <w:rPr>
-          <w:rFonts w:ascii="DejaVu Sans Mono" w:hAnsi="DejaVu Sans Mono"/>
-          <w:color w:val="FFC66D"/>
-          <w:sz w:val="18"/>
-        </w:rPr>
-        <w:t xml:space="preserve">* </w:t>
-      </w:r>
-      <w:r>
-        <w:rPr>
-          <w:rFonts w:ascii="DejaVu Sans Mono" w:hAnsi="DejaVu Sans Mono"/>
-          <w:color w:val="CC7832"/>
-          <w:sz w:val="18"/>
-        </w:rPr>
-        <w:t xml:space="preserve">FROM </w:t>
-      </w:r>
-      <w:r>
-        <w:rPr>
-          <w:rFonts w:ascii="DejaVu Sans Mono" w:hAnsi="DejaVu Sans Mono"/>
-          <w:color w:val="A9B7C6"/>
-          <w:sz w:val="18"/>
-        </w:rPr>
-        <w:t>user1</w:t>
-      </w:r>
-      <w:r>
-        <w:rPr>
-          <w:rFonts w:ascii="DejaVu Sans Mono" w:hAnsi="DejaVu Sans Mono"/>
-          <w:color w:val="CC7832"/>
-          <w:sz w:val="18"/>
-        </w:rPr>
-        <w:t xml:space="preserve">, </w:t>
-      </w:r>
-      <w:r>
-        <w:rPr>
-          <w:rFonts w:ascii="DejaVu Sans Mono" w:hAnsi="DejaVu Sans Mono"/>
-          <w:color w:val="A9B7C6"/>
-          <w:sz w:val="18"/>
-        </w:rPr>
-        <w:t>user2</w:t>
-      </w:r>
-      <w:r>
-        <w:rPr>
-          <w:rFonts w:ascii="DejaVu Sans Mono" w:hAnsi="DejaVu Sans Mono"/>
-          <w:color w:val="CC7832"/>
-          <w:sz w:val="18"/>
-        </w:rPr>
-        <w:t>;</w:t>
-      </w:r>
-    </w:p>
-    <w:p>
-      <w:pPr>
-        <w:pStyle w:val="ListParagraph"/>
-        <w:spacing w:lineRule="auto" w:line="240" w:before="0" w:after="0"/>
-        <w:contextualSpacing/>
-        <w:rPr/>
-      </w:pPr>
       <w:r>
         <w:rPr>
           <w:rFonts w:ascii="Times New Roman" w:hAnsi="Times New Roman"/>

</xml_diff>